<commit_message>
feat: update route and docs
</commit_message>
<xml_diff>
--- a/docs/CNW_UD - NhonHoa.docx
+++ b/docs/CNW_UD - NhonHoa.docx
@@ -19,7 +19,7 @@
           <w:noProof/>
         </w:rPr>
         <w:object w:dxaOrig="1440" w:dyaOrig="1440" w14:anchorId="796DA708">
-          <v:group id="_x0000_s2050" style="position:absolute;left:0;text-align:left;margin-left:6.25pt;margin-top:9.85pt;width:468pt;height:686.95pt;z-index:-251658240" coordorigin="1881,724" coordsize="9540,14760">
+          <v:group id="_x0000_s2050" style="position:absolute;left:0;text-align:left;margin-left:-5.5pt;margin-top:9.8pt;width:468pt;height:686.95pt;z-index:-251658240" coordorigin="1881,724" coordsize="9540,14760">
             <v:rect id="_x0000_s2051" style="position:absolute;left:1900;top:771;width:9465;height:14651" filled="f" fillcolor="#cfc" strokecolor="blue" strokeweight="6pt">
               <v:stroke linestyle="thickBetweenThin"/>
               <v:shadow on="t" color="silver" offset="3pt,3pt"/>
@@ -31,8 +31,8 @@
               <v:imagedata r:id="rId9" o:title="" gain="26214f" blacklevel="22938f" grayscale="t"/>
             </v:shape>
           </v:group>
-          <o:OLEObject Type="Embed" ProgID="Word.Picture.8" ShapeID="_x0000_s2052" DrawAspect="Content" ObjectID="_1729853648" r:id="rId10"/>
-          <o:OLEObject Type="Embed" ProgID="Word.Picture.8" ShapeID="_x0000_s2053" DrawAspect="Content" ObjectID="_1729853649" r:id="rId11"/>
+          <o:OLEObject Type="Embed" ProgID="Word.Picture.8" ShapeID="_x0000_s2052" DrawAspect="Content" ObjectID="_1730459834" r:id="rId10"/>
+          <o:OLEObject Type="Embed" ProgID="Word.Picture.8" ShapeID="_x0000_s2053" DrawAspect="Content" ObjectID="_1730459835" r:id="rId11"/>
         </w:object>
       </w:r>
     </w:p>
@@ -276,11 +276,35 @@
         <w:fldChar w:fldCharType="separate"/>
       </w:r>
       <w:r>
+        <w:fldChar w:fldCharType="begin"/>
+      </w:r>
+      <w:r>
+        <w:instrText xml:space="preserve"> INCLUDEPICTURE  "https://www.agu.edu.vn/themes/custom/versh/images/default/footer_logo.png" \* MERGEFORMATINET </w:instrText>
+      </w:r>
+      <w:r>
+        <w:fldChar w:fldCharType="separate"/>
+      </w:r>
+      <w:r>
+        <w:fldChar w:fldCharType="begin"/>
+      </w:r>
+      <w:r>
+        <w:instrText xml:space="preserve"> INCLUDEPICTURE  "https://www.agu.edu.vn/themes/custom/versh/images/default/footer_logo.png" \* MERGEFORMATINET </w:instrText>
+      </w:r>
+      <w:r>
+        <w:fldChar w:fldCharType="separate"/>
+      </w:r>
+      <w:r>
         <w:pict w14:anchorId="31772B64">
           <v:shape id="_x0000_i1029" type="#_x0000_t75" alt="Kết quả hình ảnh cho dai hoc an giang" style="width:158.25pt;height:158.25pt">
             <v:imagedata r:id="rId13" r:href="rId14"/>
           </v:shape>
         </w:pict>
+      </w:r>
+      <w:r>
+        <w:fldChar w:fldCharType="end"/>
+      </w:r>
+      <w:r>
+        <w:fldChar w:fldCharType="end"/>
       </w:r>
       <w:r>
         <w:fldChar w:fldCharType="end"/>
@@ -8306,6 +8330,7 @@
           <w:b/>
           <w:color w:val="0D0D0D" w:themeColor="text1" w:themeTint="F2"/>
         </w:rPr>
+        <w:lastRenderedPageBreak/>
         <w:t xml:space="preserve">Lý do bạn nên chọn </w:t>
       </w:r>
       <w:r>
@@ -8339,7 +8364,6 @@
         <w:rPr>
           <w:color w:val="0D0D0D" w:themeColor="text1" w:themeTint="F2"/>
         </w:rPr>
-        <w:lastRenderedPageBreak/>
         <w:t>VSCode</w:t>
       </w:r>
       <w:r>
@@ -8762,7 +8786,11 @@
         <w:t>nhanh chóng để có thể xem thông tin</w:t>
       </w:r>
       <w:r>
-        <w:t>, tham khảo giá cả</w:t>
+        <w:t xml:space="preserve">, tham khảo </w:t>
+      </w:r>
+      <w:r>
+        <w:lastRenderedPageBreak/>
+        <w:t>giá cả</w:t>
       </w:r>
       <w:r>
         <w:t xml:space="preserve"> cũng như có thể tìm kiếm thông tin và mua sản phẩm ưa thích một cách nhanh nhất mà không gặp khó khăn.</w:t>
@@ -8776,7 +8804,6 @@
         <w:jc w:val="both"/>
       </w:pPr>
       <w:r>
-        <w:lastRenderedPageBreak/>
         <w:tab/>
       </w:r>
       <w:r>
@@ -8996,8 +9023,8 @@
         <w:tblLook w:val="04A0" w:firstRow="1" w:lastRow="0" w:firstColumn="1" w:lastColumn="0" w:noHBand="0" w:noVBand="1"/>
       </w:tblPr>
       <w:tblGrid>
-        <w:gridCol w:w="1742"/>
-        <w:gridCol w:w="6615"/>
+        <w:gridCol w:w="1653"/>
+        <w:gridCol w:w="6137"/>
       </w:tblGrid>
       <w:tr>
         <w:tc>
@@ -9542,6 +9569,7 @@
           <w:b/>
         </w:rPr>
       </w:pPr>
+      <w:bookmarkStart w:id="11" w:name="_Hlk119843507"/>
       <w:r>
         <w:rPr>
           <w:b/>
@@ -9987,6 +10015,7 @@
           </w:p>
         </w:tc>
       </w:tr>
+      <w:bookmarkEnd w:id="11"/>
     </w:tbl>
     <w:p>
       <w:pPr>
@@ -10032,6 +10061,7 @@
           <w:b/>
         </w:rPr>
       </w:pPr>
+      <w:bookmarkStart w:id="12" w:name="_Hlk119843592"/>
       <w:r>
         <w:rPr>
           <w:b/>
@@ -10517,6 +10547,7 @@
           </w:p>
         </w:tc>
       </w:tr>
+      <w:bookmarkEnd w:id="12"/>
     </w:tbl>
     <w:p>
       <w:pPr>
@@ -10543,7 +10574,7 @@
           <w:szCs w:val="24"/>
         </w:rPr>
       </w:pPr>
-      <w:bookmarkStart w:id="11" w:name="_Toc531455216"/>
+      <w:bookmarkStart w:id="13" w:name="_Toc531455216"/>
       <w:r>
         <w:rPr>
           <w:rFonts w:ascii="Times New Roman" w:hAnsi="Times New Roman" w:cs="Times New Roman"/>
@@ -10554,7 +10585,7 @@
         </w:rPr>
         <w:t>Cơ sở dữ liệu</w:t>
       </w:r>
-      <w:bookmarkEnd w:id="11"/>
+      <w:bookmarkEnd w:id="13"/>
     </w:p>
     <w:p>
       <w:pPr>
@@ -10567,7 +10598,7 @@
           <w:color w:val="171717" w:themeColor="background2" w:themeShade="1A"/>
         </w:rPr>
       </w:pPr>
-      <w:bookmarkStart w:id="12" w:name="_Toc531455217"/>
+      <w:bookmarkStart w:id="14" w:name="_Toc531455217"/>
       <w:r>
         <w:rPr>
           <w:rFonts w:ascii="Times New Roman" w:hAnsi="Times New Roman" w:cs="Times New Roman"/>
@@ -10584,7 +10615,7 @@
         </w:rPr>
         <w:t xml:space="preserve">Bảng </w:t>
       </w:r>
-      <w:bookmarkEnd w:id="12"/>
+      <w:bookmarkEnd w:id="14"/>
       <w:r>
         <w:rPr>
           <w:rFonts w:ascii="Times New Roman" w:hAnsi="Times New Roman" w:cs="Times New Roman"/>
@@ -10679,11 +10710,11 @@
         <w:tblLook w:val="04A0" w:firstRow="1" w:lastRow="0" w:firstColumn="1" w:lastColumn="0" w:noHBand="0" w:noVBand="1"/>
       </w:tblPr>
       <w:tblGrid>
-        <w:gridCol w:w="977"/>
-        <w:gridCol w:w="2354"/>
-        <w:gridCol w:w="1739"/>
-        <w:gridCol w:w="1732"/>
-        <w:gridCol w:w="1726"/>
+        <w:gridCol w:w="915"/>
+        <w:gridCol w:w="2210"/>
+        <w:gridCol w:w="1651"/>
+        <w:gridCol w:w="1610"/>
+        <w:gridCol w:w="1575"/>
       </w:tblGrid>
       <w:tr>
         <w:trPr>
@@ -10704,6 +10735,7 @@
                 <w:b/>
               </w:rPr>
             </w:pPr>
+            <w:bookmarkStart w:id="15" w:name="_Hlk119843727"/>
             <w:r>
               <w:rPr>
                 <w:b/>
@@ -11754,6 +11786,7 @@
           </w:p>
         </w:tc>
       </w:tr>
+      <w:bookmarkEnd w:id="15"/>
     </w:tbl>
     <w:p>
       <w:pPr>
@@ -11778,7 +11811,7 @@
         </w:rPr>
         <w:t xml:space="preserve">    </w:t>
       </w:r>
-      <w:bookmarkStart w:id="13" w:name="_Toc531455218"/>
+      <w:bookmarkStart w:id="16" w:name="_Toc531455218"/>
       <w:r>
         <w:rPr>
           <w:rFonts w:ascii="Times New Roman" w:hAnsi="Times New Roman" w:cs="Times New Roman"/>
@@ -11787,7 +11820,7 @@
         </w:rPr>
         <w:t xml:space="preserve">3.2. Bảng </w:t>
       </w:r>
-      <w:bookmarkEnd w:id="13"/>
+      <w:bookmarkEnd w:id="16"/>
       <w:r>
         <w:rPr>
           <w:rFonts w:ascii="Times New Roman" w:hAnsi="Times New Roman" w:cs="Times New Roman"/>
@@ -11882,11 +11915,11 @@
         <w:tblLook w:val="04A0" w:firstRow="1" w:lastRow="0" w:firstColumn="1" w:lastColumn="0" w:noHBand="0" w:noVBand="1"/>
       </w:tblPr>
       <w:tblGrid>
-        <w:gridCol w:w="977"/>
-        <w:gridCol w:w="2354"/>
-        <w:gridCol w:w="1739"/>
-        <w:gridCol w:w="1732"/>
-        <w:gridCol w:w="1726"/>
+        <w:gridCol w:w="914"/>
+        <w:gridCol w:w="2210"/>
+        <w:gridCol w:w="1651"/>
+        <w:gridCol w:w="1611"/>
+        <w:gridCol w:w="1575"/>
       </w:tblGrid>
       <w:tr>
         <w:trPr>
@@ -11907,6 +11940,7 @@
                 <w:b/>
               </w:rPr>
             </w:pPr>
+            <w:bookmarkStart w:id="17" w:name="_Hlk119843746"/>
             <w:r>
               <w:rPr>
                 <w:b/>
@@ -12779,6 +12813,7 @@
           </w:p>
         </w:tc>
       </w:tr>
+      <w:bookmarkEnd w:id="17"/>
     </w:tbl>
     <w:p>
       <w:pPr>
@@ -12803,7 +12838,7 @@
         </w:rPr>
         <w:t xml:space="preserve">   </w:t>
       </w:r>
-      <w:bookmarkStart w:id="14" w:name="_Toc531455219"/>
+      <w:bookmarkStart w:id="18" w:name="_Toc531455219"/>
       <w:r>
         <w:rPr>
           <w:rFonts w:ascii="Times New Roman" w:hAnsi="Times New Roman" w:cs="Times New Roman"/>
@@ -12812,7 +12847,7 @@
         </w:rPr>
         <w:t xml:space="preserve">3.3. Bảng </w:t>
       </w:r>
-      <w:bookmarkEnd w:id="14"/>
+      <w:bookmarkEnd w:id="18"/>
       <w:r>
         <w:rPr>
           <w:rFonts w:ascii="Times New Roman" w:hAnsi="Times New Roman" w:cs="Times New Roman"/>
@@ -12913,11 +12948,11 @@
         <w:tblLook w:val="04A0" w:firstRow="1" w:lastRow="0" w:firstColumn="1" w:lastColumn="0" w:noHBand="0" w:noVBand="1"/>
       </w:tblPr>
       <w:tblGrid>
-        <w:gridCol w:w="968"/>
-        <w:gridCol w:w="2374"/>
-        <w:gridCol w:w="1721"/>
-        <w:gridCol w:w="1713"/>
-        <w:gridCol w:w="1752"/>
+        <w:gridCol w:w="896"/>
+        <w:gridCol w:w="2299"/>
+        <w:gridCol w:w="1621"/>
+        <w:gridCol w:w="1574"/>
+        <w:gridCol w:w="1571"/>
       </w:tblGrid>
       <w:tr>
         <w:trPr>
@@ -12938,6 +12973,7 @@
                 <w:b/>
               </w:rPr>
             </w:pPr>
+            <w:bookmarkStart w:id="19" w:name="_Hlk119843811"/>
             <w:r>
               <w:rPr>
                 <w:b/>
@@ -13800,6 +13836,7 @@
         </w:tc>
       </w:tr>
     </w:tbl>
+    <w:bookmarkEnd w:id="19"/>
     <w:p>
       <w:pPr>
         <w:pStyle w:val="Heading3"/>
@@ -13944,11 +13981,11 @@
         <w:tblLook w:val="04A0" w:firstRow="1" w:lastRow="0" w:firstColumn="1" w:lastColumn="0" w:noHBand="0" w:noVBand="1"/>
       </w:tblPr>
       <w:tblGrid>
-        <w:gridCol w:w="977"/>
-        <w:gridCol w:w="2354"/>
-        <w:gridCol w:w="1739"/>
-        <w:gridCol w:w="1732"/>
-        <w:gridCol w:w="1726"/>
+        <w:gridCol w:w="914"/>
+        <w:gridCol w:w="2210"/>
+        <w:gridCol w:w="1651"/>
+        <w:gridCol w:w="1611"/>
+        <w:gridCol w:w="1575"/>
       </w:tblGrid>
       <w:tr>
         <w:trPr>
@@ -13969,6 +14006,7 @@
                 <w:b/>
               </w:rPr>
             </w:pPr>
+            <w:bookmarkStart w:id="20" w:name="_Hlk119843832"/>
             <w:r>
               <w:rPr>
                 <w:b/>
@@ -14743,6 +14781,7 @@
         </w:tc>
       </w:tr>
     </w:tbl>
+    <w:bookmarkEnd w:id="20"/>
     <w:p>
       <w:pPr>
         <w:pStyle w:val="Heading3"/>
@@ -14895,11 +14934,11 @@
         <w:tblLook w:val="04A0" w:firstRow="1" w:lastRow="0" w:firstColumn="1" w:lastColumn="0" w:noHBand="0" w:noVBand="1"/>
       </w:tblPr>
       <w:tblGrid>
-        <w:gridCol w:w="977"/>
-        <w:gridCol w:w="2354"/>
-        <w:gridCol w:w="1739"/>
-        <w:gridCol w:w="1732"/>
-        <w:gridCol w:w="1726"/>
+        <w:gridCol w:w="920"/>
+        <w:gridCol w:w="2179"/>
+        <w:gridCol w:w="1653"/>
+        <w:gridCol w:w="1621"/>
+        <w:gridCol w:w="1588"/>
       </w:tblGrid>
       <w:tr>
         <w:trPr>
@@ -14920,6 +14959,7 @@
                 <w:b/>
               </w:rPr>
             </w:pPr>
+            <w:bookmarkStart w:id="21" w:name="_Hlk119843848"/>
             <w:r>
               <w:rPr>
                 <w:b/>
@@ -15544,6 +15584,7 @@
         </w:tc>
       </w:tr>
     </w:tbl>
+    <w:bookmarkEnd w:id="21"/>
     <w:p>
       <w:pPr>
         <w:pStyle w:val="Heading3"/>
@@ -15672,11 +15713,11 @@
         <w:tblLook w:val="04A0" w:firstRow="1" w:lastRow="0" w:firstColumn="1" w:lastColumn="0" w:noHBand="0" w:noVBand="1"/>
       </w:tblPr>
       <w:tblGrid>
-        <w:gridCol w:w="977"/>
-        <w:gridCol w:w="2354"/>
-        <w:gridCol w:w="1739"/>
-        <w:gridCol w:w="1732"/>
-        <w:gridCol w:w="1726"/>
+        <w:gridCol w:w="914"/>
+        <w:gridCol w:w="2225"/>
+        <w:gridCol w:w="1638"/>
+        <w:gridCol w:w="1610"/>
+        <w:gridCol w:w="1574"/>
       </w:tblGrid>
       <w:tr>
         <w:trPr>
@@ -15697,6 +15738,7 @@
                 <w:b/>
               </w:rPr>
             </w:pPr>
+            <w:bookmarkStart w:id="22" w:name="_Hlk119843865"/>
             <w:r>
               <w:rPr>
                 <w:b/>
@@ -16063,6 +16105,7 @@
         </w:tc>
       </w:tr>
     </w:tbl>
+    <w:bookmarkEnd w:id="22"/>
     <w:p>
       <w:pPr>
         <w:pStyle w:val="Heading3"/>
@@ -16207,11 +16250,11 @@
         <w:tblLook w:val="04A0" w:firstRow="1" w:lastRow="0" w:firstColumn="1" w:lastColumn="0" w:noHBand="0" w:noVBand="1"/>
       </w:tblPr>
       <w:tblGrid>
-        <w:gridCol w:w="977"/>
-        <w:gridCol w:w="2354"/>
-        <w:gridCol w:w="1739"/>
-        <w:gridCol w:w="1732"/>
-        <w:gridCol w:w="1726"/>
+        <w:gridCol w:w="920"/>
+        <w:gridCol w:w="2219"/>
+        <w:gridCol w:w="1613"/>
+        <w:gridCol w:w="1621"/>
+        <w:gridCol w:w="1588"/>
       </w:tblGrid>
       <w:tr>
         <w:trPr>
@@ -16232,6 +16275,7 @@
                 <w:b/>
               </w:rPr>
             </w:pPr>
+            <w:bookmarkStart w:id="23" w:name="_Hlk119843881"/>
             <w:r>
               <w:rPr>
                 <w:b/>
@@ -16772,6 +16816,7 @@
           </w:p>
         </w:tc>
       </w:tr>
+      <w:bookmarkEnd w:id="23"/>
     </w:tbl>
     <w:p>
       <w:pPr>
@@ -16796,7 +16841,7 @@
         </w:rPr>
         <w:t xml:space="preserve">   </w:t>
       </w:r>
-      <w:bookmarkStart w:id="15" w:name="_Toc531455220"/>
+      <w:bookmarkStart w:id="24" w:name="_Toc531455220"/>
       <w:r>
         <w:rPr>
           <w:rFonts w:ascii="Times New Roman" w:hAnsi="Times New Roman" w:cs="Times New Roman"/>
@@ -16837,7 +16882,7 @@
         </w:rPr>
         <w:t>ser</w:t>
       </w:r>
-      <w:bookmarkEnd w:id="15"/>
+      <w:bookmarkEnd w:id="24"/>
       <w:r>
         <w:rPr>
           <w:rFonts w:ascii="Times New Roman" w:hAnsi="Times New Roman" w:cs="Times New Roman"/>
@@ -16946,11 +16991,11 @@
         <w:tblLook w:val="04A0" w:firstRow="1" w:lastRow="0" w:firstColumn="1" w:lastColumn="0" w:noHBand="0" w:noVBand="1"/>
       </w:tblPr>
       <w:tblGrid>
-        <w:gridCol w:w="974"/>
-        <w:gridCol w:w="2343"/>
-        <w:gridCol w:w="1731"/>
-        <w:gridCol w:w="1725"/>
-        <w:gridCol w:w="1755"/>
+        <w:gridCol w:w="915"/>
+        <w:gridCol w:w="2188"/>
+        <w:gridCol w:w="1637"/>
+        <w:gridCol w:w="1612"/>
+        <w:gridCol w:w="1609"/>
       </w:tblGrid>
       <w:tr>
         <w:trPr>
@@ -16971,6 +17016,7 @@
                 <w:b/>
               </w:rPr>
             </w:pPr>
+            <w:bookmarkStart w:id="25" w:name="_Hlk119843937"/>
             <w:r>
               <w:rPr>
                 <w:b/>
@@ -17676,6 +17722,7 @@
         </w:tc>
       </w:tr>
     </w:tbl>
+    <w:bookmarkEnd w:id="25"/>
     <w:p>
       <w:pPr>
         <w:pStyle w:val="Heading3"/>
@@ -17810,11 +17857,11 @@
         <w:tblLook w:val="04A0" w:firstRow="1" w:lastRow="0" w:firstColumn="1" w:lastColumn="0" w:noHBand="0" w:noVBand="1"/>
       </w:tblPr>
       <w:tblGrid>
-        <w:gridCol w:w="974"/>
-        <w:gridCol w:w="2343"/>
-        <w:gridCol w:w="1731"/>
-        <w:gridCol w:w="1725"/>
-        <w:gridCol w:w="1755"/>
+        <w:gridCol w:w="904"/>
+        <w:gridCol w:w="2267"/>
+        <w:gridCol w:w="1619"/>
+        <w:gridCol w:w="1590"/>
+        <w:gridCol w:w="1581"/>
       </w:tblGrid>
       <w:tr>
         <w:trPr>
@@ -17835,6 +17882,7 @@
                 <w:b/>
               </w:rPr>
             </w:pPr>
+            <w:bookmarkStart w:id="26" w:name="_Hlk119843956"/>
             <w:r>
               <w:rPr>
                 <w:b/>
@@ -18455,6 +18503,7 @@
           </w:p>
         </w:tc>
       </w:tr>
+      <w:bookmarkEnd w:id="26"/>
     </w:tbl>
     <w:p>
       <w:pPr>
@@ -18479,7 +18528,7 @@
         </w:rPr>
         <w:t xml:space="preserve">    </w:t>
       </w:r>
-      <w:bookmarkStart w:id="16" w:name="_Toc531455221"/>
+      <w:bookmarkStart w:id="27" w:name="_Toc531455221"/>
       <w:r>
         <w:rPr>
           <w:rFonts w:ascii="Times New Roman" w:hAnsi="Times New Roman" w:cs="Times New Roman"/>
@@ -18520,7 +18569,7 @@
         </w:rPr>
         <w:t xml:space="preserve">Bảng </w:t>
       </w:r>
-      <w:bookmarkEnd w:id="16"/>
+      <w:bookmarkEnd w:id="27"/>
       <w:r>
         <w:rPr>
           <w:rFonts w:ascii="Times New Roman" w:hAnsi="Times New Roman" w:cs="Times New Roman"/>
@@ -18612,11 +18661,11 @@
         <w:tblLook w:val="04A0" w:firstRow="1" w:lastRow="0" w:firstColumn="1" w:lastColumn="0" w:noHBand="0" w:noVBand="1"/>
       </w:tblPr>
       <w:tblGrid>
-        <w:gridCol w:w="973"/>
-        <w:gridCol w:w="2348"/>
-        <w:gridCol w:w="1730"/>
-        <w:gridCol w:w="1723"/>
-        <w:gridCol w:w="1754"/>
+        <w:gridCol w:w="915"/>
+        <w:gridCol w:w="2194"/>
+        <w:gridCol w:w="1629"/>
+        <w:gridCol w:w="1612"/>
+        <w:gridCol w:w="1611"/>
       </w:tblGrid>
       <w:tr>
         <w:trPr>
@@ -19187,7 +19236,7 @@
           <w:szCs w:val="24"/>
         </w:rPr>
       </w:pPr>
-      <w:bookmarkStart w:id="17" w:name="_Toc531455222"/>
+      <w:bookmarkStart w:id="28" w:name="_Toc531455222"/>
       <w:r>
         <w:rPr>
           <w:rFonts w:ascii="Times New Roman" w:hAnsi="Times New Roman" w:cs="Times New Roman"/>
@@ -19198,7 +19247,7 @@
         </w:rPr>
         <w:t>CHƯƠNG 3: THIẾT LẬP CHỨC NĂNG CHƯƠNG TRÌNH</w:t>
       </w:r>
-      <w:bookmarkEnd w:id="17"/>
+      <w:bookmarkEnd w:id="28"/>
     </w:p>
     <w:p>
       <w:pPr>
@@ -19216,7 +19265,7 @@
           <w:szCs w:val="24"/>
         </w:rPr>
       </w:pPr>
-      <w:bookmarkStart w:id="18" w:name="_Toc531455223"/>
+      <w:bookmarkStart w:id="29" w:name="_Toc531455223"/>
       <w:r>
         <w:rPr>
           <w:rFonts w:ascii="Times New Roman" w:hAnsi="Times New Roman" w:cs="Times New Roman"/>
@@ -19227,7 +19276,7 @@
         </w:rPr>
         <w:t>Yêu cầu chức năng</w:t>
       </w:r>
-      <w:bookmarkEnd w:id="18"/>
+      <w:bookmarkEnd w:id="29"/>
     </w:p>
     <w:p>
       <w:pPr>
@@ -19326,6 +19375,7 @@
                 <w:b/>
               </w:rPr>
             </w:pPr>
+            <w:bookmarkStart w:id="30" w:name="_Hlk119844061"/>
             <w:r>
               <w:rPr>
                 <w:b/>
@@ -20752,6 +20802,7 @@
           </w:p>
         </w:tc>
       </w:tr>
+      <w:bookmarkEnd w:id="30"/>
     </w:tbl>
     <w:p/>
     <w:p/>
@@ -20778,7 +20829,7 @@
           <w:szCs w:val="24"/>
         </w:rPr>
       </w:pPr>
-      <w:bookmarkStart w:id="19" w:name="_Toc531455224"/>
+      <w:bookmarkStart w:id="31" w:name="_Toc531455224"/>
       <w:r>
         <w:rPr>
           <w:rFonts w:ascii="Times New Roman" w:hAnsi="Times New Roman" w:cs="Times New Roman"/>
@@ -20789,7 +20840,7 @@
         </w:rPr>
         <w:t>Yêu cầu phi chức năng</w:t>
       </w:r>
-      <w:bookmarkEnd w:id="19"/>
+      <w:bookmarkEnd w:id="31"/>
     </w:p>
     <w:p>
       <w:pPr>
@@ -20886,6 +20937,7 @@
                 <w:b/>
               </w:rPr>
             </w:pPr>
+            <w:bookmarkStart w:id="32" w:name="_Hlk119844397"/>
             <w:r>
               <w:rPr>
                 <w:b/>
@@ -21227,6 +21279,7 @@
           </w:p>
         </w:tc>
       </w:tr>
+      <w:bookmarkEnd w:id="32"/>
     </w:tbl>
     <w:p>
       <w:pPr>
@@ -21261,7 +21314,7 @@
           <w:szCs w:val="24"/>
         </w:rPr>
       </w:pPr>
-      <w:bookmarkStart w:id="20" w:name="_Toc531455225"/>
+      <w:bookmarkStart w:id="33" w:name="_Toc531455225"/>
       <w:r>
         <w:rPr>
           <w:rFonts w:ascii="Times New Roman" w:hAnsi="Times New Roman" w:cs="Times New Roman"/>
@@ -21272,7 +21325,7 @@
         </w:rPr>
         <w:t>Yêu cầu hiệu suất</w:t>
       </w:r>
-      <w:bookmarkEnd w:id="20"/>
+      <w:bookmarkEnd w:id="33"/>
     </w:p>
     <w:p>
       <w:pPr>
@@ -21380,6 +21433,7 @@
                 <w:b/>
               </w:rPr>
             </w:pPr>
+            <w:bookmarkStart w:id="34" w:name="_Hlk119844479"/>
             <w:r>
               <w:rPr>
                 <w:b/>
@@ -21716,6 +21770,7 @@
           </w:p>
         </w:tc>
       </w:tr>
+      <w:bookmarkEnd w:id="34"/>
     </w:tbl>
     <w:p/>
     <w:p/>
@@ -21742,7 +21797,7 @@
           <w:szCs w:val="24"/>
         </w:rPr>
       </w:pPr>
-      <w:bookmarkStart w:id="21" w:name="_Toc531455226"/>
+      <w:bookmarkStart w:id="35" w:name="_Toc531455226"/>
       <w:r>
         <w:rPr>
           <w:rFonts w:ascii="Times New Roman" w:hAnsi="Times New Roman" w:cs="Times New Roman"/>
@@ -21753,7 +21808,7 @@
         </w:rPr>
         <w:t>Yêu cầu bảo mật</w:t>
       </w:r>
-      <w:bookmarkEnd w:id="21"/>
+      <w:bookmarkEnd w:id="35"/>
     </w:p>
     <w:p>
       <w:pPr>
@@ -21850,6 +21905,7 @@
                 <w:b/>
               </w:rPr>
             </w:pPr>
+            <w:bookmarkStart w:id="36" w:name="_Hlk119844548"/>
             <w:r>
               <w:rPr>
                 <w:b/>
@@ -22081,6 +22137,7 @@
           </w:p>
         </w:tc>
       </w:tr>
+      <w:bookmarkEnd w:id="36"/>
     </w:tbl>
     <w:p/>
     <w:p>
@@ -22191,7 +22248,7 @@
           <w:szCs w:val="24"/>
         </w:rPr>
       </w:pPr>
-      <w:bookmarkStart w:id="22" w:name="_Toc531455227"/>
+      <w:bookmarkStart w:id="37" w:name="_Toc531455227"/>
       <w:r>
         <w:rPr>
           <w:rFonts w:ascii="Times New Roman" w:hAnsi="Times New Roman" w:cs="Times New Roman"/>
@@ -22202,7 +22259,7 @@
         </w:rPr>
         <w:t>CHƯƠNG 4 : SƠ ĐỒ USECASE VÀ SƠ ĐỒ TUẦN TỰ</w:t>
       </w:r>
-      <w:bookmarkEnd w:id="22"/>
+      <w:bookmarkEnd w:id="37"/>
     </w:p>
     <w:p>
       <w:pPr>
@@ -22219,7 +22276,7 @@
           <w:szCs w:val="24"/>
         </w:rPr>
       </w:pPr>
-      <w:bookmarkStart w:id="23" w:name="_Toc531455228"/>
+      <w:bookmarkStart w:id="38" w:name="_Toc531455228"/>
       <w:r>
         <w:rPr>
           <w:rFonts w:ascii="Times New Roman" w:hAnsi="Times New Roman" w:cs="Times New Roman"/>
@@ -22230,7 +22287,7 @@
         </w:rPr>
         <w:t>Usecase</w:t>
       </w:r>
-      <w:bookmarkEnd w:id="23"/>
+      <w:bookmarkEnd w:id="38"/>
     </w:p>
     <w:p>
       <w:pPr>
@@ -22245,7 +22302,7 @@
           <w:color w:val="0D0D0D" w:themeColor="text1" w:themeTint="F2"/>
         </w:rPr>
       </w:pPr>
-      <w:bookmarkStart w:id="24" w:name="_Toc531455229"/>
+      <w:bookmarkStart w:id="39" w:name="_Toc531455229"/>
       <w:r>
         <w:rPr>
           <w:rFonts w:ascii="Times New Roman" w:hAnsi="Times New Roman" w:cs="Times New Roman"/>
@@ -22254,7 +22311,7 @@
         </w:rPr>
         <w:t>Tác nhân</w:t>
       </w:r>
-      <w:bookmarkEnd w:id="24"/>
+      <w:bookmarkEnd w:id="39"/>
     </w:p>
     <w:p>
       <w:pPr>
@@ -22351,6 +22408,7 @@
                 <w:b/>
               </w:rPr>
             </w:pPr>
+            <w:bookmarkStart w:id="40" w:name="_Hlk119846060"/>
             <w:r>
               <w:rPr>
                 <w:b/>
@@ -22506,6 +22564,7 @@
           </w:p>
         </w:tc>
       </w:tr>
+      <w:bookmarkEnd w:id="40"/>
     </w:tbl>
     <w:p/>
     <w:p>
@@ -22521,7 +22580,7 @@
           <w:color w:val="0D0D0D" w:themeColor="text1" w:themeTint="F2"/>
         </w:rPr>
       </w:pPr>
-      <w:bookmarkStart w:id="25" w:name="_Toc531455230"/>
+      <w:bookmarkStart w:id="41" w:name="_Toc531455230"/>
       <w:r>
         <w:rPr>
           <w:rFonts w:ascii="Times New Roman" w:hAnsi="Times New Roman" w:cs="Times New Roman"/>
@@ -22530,7 +22589,7 @@
         </w:rPr>
         <w:t>Usecase tổng quát</w:t>
       </w:r>
-      <w:bookmarkEnd w:id="25"/>
+      <w:bookmarkEnd w:id="41"/>
     </w:p>
     <w:p/>
     <w:p>
@@ -22593,7 +22652,7 @@
           <w:szCs w:val="24"/>
         </w:rPr>
       </w:pPr>
-      <w:bookmarkStart w:id="26" w:name="_Toc531455335"/>
+      <w:bookmarkStart w:id="42" w:name="_Toc531455335"/>
       <w:r>
         <w:rPr>
           <w:i w:val="0"/>
@@ -22658,7 +22717,7 @@
         </w:rPr>
         <w:t>.Usecase tổng quát</w:t>
       </w:r>
-      <w:bookmarkEnd w:id="26"/>
+      <w:bookmarkEnd w:id="42"/>
     </w:p>
     <w:p/>
     <w:p>
@@ -22674,7 +22733,8 @@
           <w:color w:val="0D0D0D" w:themeColor="text1" w:themeTint="F2"/>
         </w:rPr>
       </w:pPr>
-      <w:bookmarkStart w:id="27" w:name="_Toc531455231"/>
+      <w:bookmarkStart w:id="43" w:name="_Toc531455231"/>
+      <w:bookmarkStart w:id="44" w:name="_Hlk119846108"/>
       <w:r>
         <w:rPr>
           <w:rFonts w:ascii="Times New Roman" w:hAnsi="Times New Roman" w:cs="Times New Roman"/>
@@ -22683,7 +22743,7 @@
         </w:rPr>
         <w:t xml:space="preserve">Usecase xem </w:t>
       </w:r>
-      <w:bookmarkEnd w:id="27"/>
+      <w:bookmarkEnd w:id="43"/>
       <w:r>
         <w:rPr>
           <w:rFonts w:ascii="Times New Roman" w:hAnsi="Times New Roman" w:cs="Times New Roman"/>
@@ -22693,6 +22753,7 @@
         <w:t>sản phẩm</w:t>
       </w:r>
     </w:p>
+    <w:bookmarkEnd w:id="44"/>
     <w:p/>
     <w:p>
       <w:pPr>
@@ -22761,7 +22822,7 @@
           <w:szCs w:val="24"/>
         </w:rPr>
       </w:pPr>
-      <w:bookmarkStart w:id="28" w:name="_Toc531455336"/>
+      <w:bookmarkStart w:id="45" w:name="_Toc531455336"/>
       <w:r>
         <w:rPr>
           <w:i w:val="0"/>
@@ -22826,7 +22887,7 @@
         </w:rPr>
         <w:t xml:space="preserve">.Usecase xem </w:t>
       </w:r>
-      <w:bookmarkEnd w:id="28"/>
+      <w:bookmarkEnd w:id="45"/>
       <w:r>
         <w:rPr>
           <w:i w:val="0"/>
@@ -22851,7 +22912,8 @@
           <w:color w:val="0D0D0D" w:themeColor="text1" w:themeTint="F2"/>
         </w:rPr>
       </w:pPr>
-      <w:bookmarkStart w:id="29" w:name="_Toc531455232"/>
+      <w:bookmarkStart w:id="46" w:name="_Toc531455232"/>
+      <w:bookmarkStart w:id="47" w:name="_Hlk119846134"/>
       <w:r>
         <w:rPr>
           <w:rFonts w:ascii="Times New Roman" w:hAnsi="Times New Roman" w:cs="Times New Roman"/>
@@ -22860,8 +22922,9 @@
         </w:rPr>
         <w:t>Usecase quản lý</w:t>
       </w:r>
-      <w:bookmarkEnd w:id="29"/>
+      <w:bookmarkEnd w:id="46"/>
     </w:p>
+    <w:bookmarkEnd w:id="47"/>
     <w:p/>
     <w:p>
       <w:pPr>
@@ -22931,7 +22994,7 @@
           <w:szCs w:val="24"/>
         </w:rPr>
       </w:pPr>
-      <w:bookmarkStart w:id="30" w:name="_Toc531455337"/>
+      <w:bookmarkStart w:id="48" w:name="_Toc531455337"/>
       <w:r>
         <w:rPr>
           <w:i w:val="0"/>
@@ -22996,7 +23059,7 @@
         </w:rPr>
         <w:t>.Usecase quản lý</w:t>
       </w:r>
-      <w:bookmarkEnd w:id="30"/>
+      <w:bookmarkEnd w:id="48"/>
     </w:p>
     <w:p>
       <w:pPr>
@@ -23011,7 +23074,8 @@
           <w:color w:val="0D0D0D" w:themeColor="text1" w:themeTint="F2"/>
         </w:rPr>
       </w:pPr>
-      <w:bookmarkStart w:id="31" w:name="_Toc531455233"/>
+      <w:bookmarkStart w:id="49" w:name="_Toc531455233"/>
+      <w:bookmarkStart w:id="50" w:name="_Hlk119846159"/>
       <w:r>
         <w:rPr>
           <w:rFonts w:ascii="Times New Roman" w:hAnsi="Times New Roman" w:cs="Times New Roman"/>
@@ -23020,7 +23084,7 @@
         </w:rPr>
         <w:t xml:space="preserve">Usecase quản lý </w:t>
       </w:r>
-      <w:bookmarkEnd w:id="31"/>
+      <w:bookmarkEnd w:id="49"/>
       <w:r>
         <w:rPr>
           <w:rFonts w:ascii="Times New Roman" w:hAnsi="Times New Roman" w:cs="Times New Roman"/>
@@ -23030,6 +23094,7 @@
         <w:t>sản phẩm</w:t>
       </w:r>
     </w:p>
+    <w:bookmarkEnd w:id="50"/>
     <w:p>
       <w:pPr>
         <w:jc w:val="center"/>
@@ -23097,7 +23162,7 @@
           <w:szCs w:val="24"/>
         </w:rPr>
       </w:pPr>
-      <w:bookmarkStart w:id="32" w:name="_Toc531455338"/>
+      <w:bookmarkStart w:id="51" w:name="_Toc531455338"/>
       <w:r>
         <w:rPr>
           <w:i w:val="0"/>
@@ -23162,7 +23227,7 @@
         </w:rPr>
         <w:t xml:space="preserve">.Usecase quản lý </w:t>
       </w:r>
-      <w:bookmarkEnd w:id="32"/>
+      <w:bookmarkEnd w:id="51"/>
       <w:r>
         <w:rPr>
           <w:i w:val="0"/>
@@ -23186,7 +23251,8 @@
           <w:color w:val="0D0D0D" w:themeColor="text1" w:themeTint="F2"/>
         </w:rPr>
       </w:pPr>
-      <w:bookmarkStart w:id="33" w:name="_Toc531455234"/>
+      <w:bookmarkStart w:id="52" w:name="_Toc531455234"/>
+      <w:bookmarkStart w:id="53" w:name="_Hlk119846181"/>
       <w:r>
         <w:rPr>
           <w:rFonts w:ascii="Times New Roman" w:hAnsi="Times New Roman" w:cs="Times New Roman"/>
@@ -23196,7 +23262,7 @@
         <w:lastRenderedPageBreak/>
         <w:t xml:space="preserve">Usecase quản lý </w:t>
       </w:r>
-      <w:bookmarkEnd w:id="33"/>
+      <w:bookmarkEnd w:id="52"/>
       <w:r>
         <w:rPr>
           <w:rFonts w:ascii="Times New Roman" w:hAnsi="Times New Roman" w:cs="Times New Roman"/>
@@ -23206,6 +23272,7 @@
         <w:t>bài viết</w:t>
       </w:r>
     </w:p>
+    <w:bookmarkEnd w:id="53"/>
     <w:p>
       <w:pPr>
         <w:jc w:val="center"/>
@@ -23273,7 +23340,7 @@
           <w:szCs w:val="24"/>
         </w:rPr>
       </w:pPr>
-      <w:bookmarkStart w:id="34" w:name="_Toc531455339"/>
+      <w:bookmarkStart w:id="54" w:name="_Toc531455339"/>
       <w:r>
         <w:rPr>
           <w:i w:val="0"/>
@@ -23338,7 +23405,7 @@
         </w:rPr>
         <w:t xml:space="preserve">. Usecase quản lý </w:t>
       </w:r>
-      <w:bookmarkEnd w:id="34"/>
+      <w:bookmarkEnd w:id="54"/>
       <w:r>
         <w:rPr>
           <w:i w:val="0"/>
@@ -23362,7 +23429,8 @@
           <w:color w:val="0D0D0D" w:themeColor="text1" w:themeTint="F2"/>
         </w:rPr>
       </w:pPr>
-      <w:bookmarkStart w:id="35" w:name="_Toc531455235"/>
+      <w:bookmarkStart w:id="55" w:name="_Toc531455235"/>
+      <w:bookmarkStart w:id="56" w:name="_Hlk119846199"/>
       <w:r>
         <w:rPr>
           <w:rFonts w:ascii="Times New Roman" w:hAnsi="Times New Roman" w:cs="Times New Roman"/>
@@ -23371,7 +23439,7 @@
         </w:rPr>
         <w:t xml:space="preserve">Usecase quản lý </w:t>
       </w:r>
-      <w:bookmarkEnd w:id="35"/>
+      <w:bookmarkEnd w:id="55"/>
       <w:r>
         <w:rPr>
           <w:rFonts w:ascii="Times New Roman" w:hAnsi="Times New Roman" w:cs="Times New Roman"/>
@@ -23381,6 +23449,7 @@
         <w:t>đơn hàng</w:t>
       </w:r>
     </w:p>
+    <w:bookmarkEnd w:id="56"/>
     <w:p>
       <w:pPr>
         <w:jc w:val="center"/>
@@ -23443,7 +23512,7 @@
           <w:szCs w:val="24"/>
         </w:rPr>
       </w:pPr>
-      <w:bookmarkStart w:id="36" w:name="_Toc531455340"/>
+      <w:bookmarkStart w:id="57" w:name="_Toc531455340"/>
       <w:r>
         <w:rPr>
           <w:i w:val="0"/>
@@ -23508,7 +23577,7 @@
         </w:rPr>
         <w:t xml:space="preserve">.Usecase quản lý </w:t>
       </w:r>
-      <w:bookmarkEnd w:id="36"/>
+      <w:bookmarkEnd w:id="57"/>
       <w:r>
         <w:rPr>
           <w:i w:val="0"/>
@@ -23533,7 +23602,8 @@
           <w:color w:val="0D0D0D" w:themeColor="text1" w:themeTint="F2"/>
         </w:rPr>
       </w:pPr>
-      <w:bookmarkStart w:id="37" w:name="_Toc531455236"/>
+      <w:bookmarkStart w:id="58" w:name="_Toc531455236"/>
+      <w:bookmarkStart w:id="59" w:name="_Hlk119846220"/>
       <w:r>
         <w:rPr>
           <w:rFonts w:ascii="Times New Roman" w:hAnsi="Times New Roman" w:cs="Times New Roman"/>
@@ -23542,8 +23612,9 @@
         </w:rPr>
         <w:t>Usecase  đăng nhập</w:t>
       </w:r>
-      <w:bookmarkEnd w:id="37"/>
+      <w:bookmarkEnd w:id="58"/>
     </w:p>
+    <w:bookmarkEnd w:id="59"/>
     <w:p>
       <w:pPr>
         <w:jc w:val="center"/>
@@ -23611,7 +23682,7 @@
           <w:szCs w:val="24"/>
         </w:rPr>
       </w:pPr>
-      <w:bookmarkStart w:id="38" w:name="_Toc531455341"/>
+      <w:bookmarkStart w:id="60" w:name="_Toc531455341"/>
       <w:r>
         <w:rPr>
           <w:i w:val="0"/>
@@ -23676,7 +23747,7 @@
         </w:rPr>
         <w:t>.Usecase đăng nhập</w:t>
       </w:r>
-      <w:bookmarkEnd w:id="38"/>
+      <w:bookmarkEnd w:id="60"/>
     </w:p>
     <w:p>
       <w:pPr>
@@ -23693,7 +23764,7 @@
           <w:szCs w:val="24"/>
         </w:rPr>
       </w:pPr>
-      <w:bookmarkStart w:id="39" w:name="_Toc531455237"/>
+      <w:bookmarkStart w:id="61" w:name="_Toc531455237"/>
       <w:r>
         <w:rPr>
           <w:rFonts w:ascii="Times New Roman" w:hAnsi="Times New Roman" w:cs="Times New Roman"/>
@@ -23705,7 +23776,7 @@
         <w:lastRenderedPageBreak/>
         <w:t>Mô tả Usecase</w:t>
       </w:r>
-      <w:bookmarkEnd w:id="39"/>
+      <w:bookmarkEnd w:id="61"/>
     </w:p>
     <w:p>
       <w:pPr>
@@ -23720,7 +23791,7 @@
           <w:color w:val="0D0D0D" w:themeColor="text1" w:themeTint="F2"/>
         </w:rPr>
       </w:pPr>
-      <w:bookmarkStart w:id="40" w:name="_Toc531455238"/>
+      <w:bookmarkStart w:id="62" w:name="_Toc531455238"/>
       <w:r>
         <w:rPr>
           <w:rFonts w:ascii="Times New Roman" w:hAnsi="Times New Roman" w:cs="Times New Roman"/>
@@ -23729,7 +23800,7 @@
         </w:rPr>
         <w:t>Usecase đăng nhập</w:t>
       </w:r>
-      <w:bookmarkEnd w:id="40"/>
+      <w:bookmarkEnd w:id="62"/>
     </w:p>
     <w:p/>
     <w:tbl>
@@ -23746,8 +23817,8 @@
         <w:tblLook w:val="04A0" w:firstRow="1" w:lastRow="0" w:firstColumn="1" w:lastColumn="0" w:noHBand="0" w:noVBand="1"/>
       </w:tblPr>
       <w:tblGrid>
-        <w:gridCol w:w="4416"/>
-        <w:gridCol w:w="4362"/>
+        <w:gridCol w:w="4151"/>
+        <w:gridCol w:w="4060"/>
       </w:tblGrid>
       <w:tr>
         <w:tc>
@@ -23759,6 +23830,7 @@
             <w:pPr>
               <w:spacing w:before="120" w:line="288" w:lineRule="auto"/>
             </w:pPr>
+            <w:bookmarkStart w:id="63" w:name="_Hlk119846382"/>
             <w:r>
               <w:rPr>
                 <w:b/>
@@ -24146,6 +24218,7 @@
           </w:p>
         </w:tc>
       </w:tr>
+      <w:bookmarkEnd w:id="63"/>
     </w:tbl>
     <w:p/>
     <w:p>
@@ -24161,7 +24234,7 @@
           <w:color w:val="0D0D0D" w:themeColor="text1" w:themeTint="F2"/>
         </w:rPr>
       </w:pPr>
-      <w:bookmarkStart w:id="41" w:name="_Toc531455239"/>
+      <w:bookmarkStart w:id="64" w:name="_Toc531455239"/>
       <w:r>
         <w:rPr>
           <w:rFonts w:ascii="Times New Roman" w:hAnsi="Times New Roman" w:cs="Times New Roman"/>
@@ -24170,7 +24243,7 @@
         </w:rPr>
         <w:t>Usecase đăng xuất</w:t>
       </w:r>
-      <w:bookmarkEnd w:id="41"/>
+      <w:bookmarkEnd w:id="64"/>
     </w:p>
     <w:p/>
     <w:tbl>
@@ -24187,8 +24260,8 @@
         <w:tblLook w:val="04A0" w:firstRow="1" w:lastRow="0" w:firstColumn="1" w:lastColumn="0" w:noHBand="0" w:noVBand="1"/>
       </w:tblPr>
       <w:tblGrid>
-        <w:gridCol w:w="4418"/>
-        <w:gridCol w:w="4360"/>
+        <w:gridCol w:w="4154"/>
+        <w:gridCol w:w="4057"/>
       </w:tblGrid>
       <w:tr>
         <w:tc>
@@ -24200,6 +24273,7 @@
             <w:pPr>
               <w:spacing w:before="120" w:line="288" w:lineRule="auto"/>
             </w:pPr>
+            <w:bookmarkStart w:id="65" w:name="_Hlk119846441"/>
             <w:r>
               <w:rPr>
                 <w:b/>
@@ -24334,6 +24408,7 @@
               <w:rPr>
                 <w:b/>
               </w:rPr>
+              <w:lastRenderedPageBreak/>
               <w:t>Điều kiện tiên quyết:</w:t>
             </w:r>
           </w:p>
@@ -24347,7 +24422,6 @@
               <w:spacing w:before="120" w:line="288" w:lineRule="auto"/>
             </w:pPr>
             <w:r>
-              <w:lastRenderedPageBreak/>
               <w:t>Hệ thống đang ở trạng thái hoạt động.</w:t>
             </w:r>
           </w:p>
@@ -24381,7 +24455,6 @@
               <w:rPr>
                 <w:b/>
               </w:rPr>
-              <w:lastRenderedPageBreak/>
               <w:t>Sự kiện kích hoạt:</w:t>
             </w:r>
             <w:r>
@@ -24475,6 +24548,7 @@
           </w:p>
         </w:tc>
       </w:tr>
+      <w:bookmarkEnd w:id="65"/>
     </w:tbl>
     <w:p/>
     <w:p>
@@ -24490,7 +24564,8 @@
           <w:color w:val="0D0D0D" w:themeColor="text1" w:themeTint="F2"/>
         </w:rPr>
       </w:pPr>
-      <w:bookmarkStart w:id="42" w:name="_Toc531455240"/>
+      <w:bookmarkStart w:id="66" w:name="_Toc531455240"/>
+      <w:bookmarkStart w:id="67" w:name="_Hlk119846752"/>
       <w:r>
         <w:rPr>
           <w:rFonts w:ascii="Times New Roman" w:hAnsi="Times New Roman" w:cs="Times New Roman"/>
@@ -24507,7 +24582,7 @@
         </w:rPr>
         <w:t xml:space="preserve"> </w:t>
       </w:r>
-      <w:bookmarkEnd w:id="42"/>
+      <w:bookmarkEnd w:id="66"/>
       <w:r>
         <w:rPr>
           <w:rFonts w:ascii="Times New Roman" w:hAnsi="Times New Roman" w:cs="Times New Roman"/>
@@ -24517,6 +24592,7 @@
         <w:t>đơn đặt hàng</w:t>
       </w:r>
     </w:p>
+    <w:bookmarkEnd w:id="67"/>
     <w:p/>
     <w:tbl>
       <w:tblPr>
@@ -24532,8 +24608,8 @@
         <w:tblLook w:val="04A0" w:firstRow="1" w:lastRow="0" w:firstColumn="1" w:lastColumn="0" w:noHBand="0" w:noVBand="1"/>
       </w:tblPr>
       <w:tblGrid>
-        <w:gridCol w:w="4417"/>
-        <w:gridCol w:w="4361"/>
+        <w:gridCol w:w="4166"/>
+        <w:gridCol w:w="4045"/>
       </w:tblGrid>
       <w:tr>
         <w:tc>
@@ -24545,6 +24621,7 @@
             <w:pPr>
               <w:spacing w:before="120" w:line="288" w:lineRule="auto"/>
             </w:pPr>
+            <w:bookmarkStart w:id="68" w:name="_Hlk119846764"/>
             <w:r>
               <w:rPr>
                 <w:b/>
@@ -24846,6 +24923,7 @@
           </w:p>
         </w:tc>
       </w:tr>
+      <w:bookmarkEnd w:id="68"/>
     </w:tbl>
     <w:p/>
     <w:p>
@@ -24861,7 +24939,8 @@
           <w:color w:val="0D0D0D" w:themeColor="text1" w:themeTint="F2"/>
         </w:rPr>
       </w:pPr>
-      <w:bookmarkStart w:id="43" w:name="_Toc531455241"/>
+      <w:bookmarkStart w:id="69" w:name="_Toc531455241"/>
+      <w:bookmarkStart w:id="70" w:name="_Hlk119846875"/>
       <w:r>
         <w:rPr>
           <w:rFonts w:ascii="Times New Roman" w:hAnsi="Times New Roman" w:cs="Times New Roman"/>
@@ -24870,7 +24949,7 @@
         </w:rPr>
         <w:t xml:space="preserve">Quản lý </w:t>
       </w:r>
-      <w:bookmarkEnd w:id="43"/>
+      <w:bookmarkEnd w:id="69"/>
       <w:r>
         <w:rPr>
           <w:rFonts w:ascii="Times New Roman" w:hAnsi="Times New Roman" w:cs="Times New Roman"/>
@@ -24880,6 +24959,7 @@
         <w:t>bài viết</w:t>
       </w:r>
     </w:p>
+    <w:bookmarkEnd w:id="70"/>
     <w:p/>
     <w:tbl>
       <w:tblPr>
@@ -24908,6 +24988,7 @@
             <w:pPr>
               <w:spacing w:before="120" w:line="288" w:lineRule="auto"/>
             </w:pPr>
+            <w:bookmarkStart w:id="71" w:name="_Hlk119846901"/>
             <w:r>
               <w:rPr>
                 <w:b/>
@@ -25002,6 +25083,7 @@
               </w:rPr>
             </w:pPr>
             <w:r>
+              <w:lastRenderedPageBreak/>
               <w:t xml:space="preserve">Khi admin muốn quản lý </w:t>
             </w:r>
             <w:r>
@@ -25650,6 +25732,7 @@
               <w:rPr>
                 <w:b/>
               </w:rPr>
+              <w:lastRenderedPageBreak/>
               <w:t>Luồng phụ C3: Thông tin xóa không hợp lệ:</w:t>
             </w:r>
           </w:p>
@@ -25662,7 +25745,6 @@
               <w:rPr>
                 <w:b/>
               </w:rPr>
-              <w:lastRenderedPageBreak/>
               <w:t xml:space="preserve">+  </w:t>
             </w:r>
             <w:r>
@@ -25680,22 +25762,19 @@
           </w:p>
         </w:tc>
       </w:tr>
+      <w:bookmarkEnd w:id="71"/>
     </w:tbl>
     <w:p/>
     <w:p>
       <w:pPr>
         <w:pStyle w:val="Heading3"/>
-        <w:numPr>
-          <w:ilvl w:val="1"/>
-          <w:numId w:val="21"/>
-        </w:numPr>
         <w:rPr>
           <w:rFonts w:ascii="Times New Roman" w:hAnsi="Times New Roman" w:cs="Times New Roman"/>
           <w:b/>
           <w:color w:val="0D0D0D" w:themeColor="text1" w:themeTint="F2"/>
         </w:rPr>
       </w:pPr>
-      <w:bookmarkStart w:id="44" w:name="_Toc531455242"/>
+      <w:bookmarkStart w:id="72" w:name="_Toc531455242"/>
       <w:r>
         <w:rPr>
           <w:rFonts w:ascii="Times New Roman" w:hAnsi="Times New Roman" w:cs="Times New Roman"/>
@@ -25704,7 +25783,7 @@
         </w:rPr>
         <w:t xml:space="preserve">Quản lý </w:t>
       </w:r>
-      <w:bookmarkEnd w:id="44"/>
+      <w:bookmarkEnd w:id="72"/>
       <w:r>
         <w:rPr>
           <w:rFonts w:ascii="Times New Roman" w:hAnsi="Times New Roman" w:cs="Times New Roman"/>
@@ -25729,8 +25808,8 @@
         <w:tblLook w:val="04A0" w:firstRow="1" w:lastRow="0" w:firstColumn="1" w:lastColumn="0" w:noHBand="0" w:noVBand="1"/>
       </w:tblPr>
       <w:tblGrid>
-        <w:gridCol w:w="4420"/>
-        <w:gridCol w:w="4358"/>
+        <w:gridCol w:w="4158"/>
+        <w:gridCol w:w="4053"/>
       </w:tblGrid>
       <w:tr>
         <w:tc>
@@ -25742,6 +25821,7 @@
             <w:pPr>
               <w:spacing w:before="120" w:line="288" w:lineRule="auto"/>
             </w:pPr>
+            <w:bookmarkStart w:id="73" w:name="_Hlk119847026"/>
             <w:r>
               <w:rPr>
                 <w:b/>
@@ -26308,6 +26388,7 @@
               <w:rPr>
                 <w:b/>
               </w:rPr>
+              <w:lastRenderedPageBreak/>
               <w:t xml:space="preserve">+  </w:t>
             </w:r>
             <w:r>
@@ -26338,7 +26419,6 @@
               <w:rPr>
                 <w:b/>
               </w:rPr>
-              <w:lastRenderedPageBreak/>
               <w:t xml:space="preserve">+  </w:t>
             </w:r>
             <w:r>
@@ -26505,6 +26585,7 @@
           </w:p>
         </w:tc>
       </w:tr>
+      <w:bookmarkEnd w:id="73"/>
     </w:tbl>
     <w:p/>
     <w:p>
@@ -26522,7 +26603,7 @@
           <w:szCs w:val="24"/>
         </w:rPr>
       </w:pPr>
-      <w:bookmarkStart w:id="45" w:name="_Toc531455243"/>
+      <w:bookmarkStart w:id="74" w:name="_Toc531455243"/>
       <w:r>
         <w:rPr>
           <w:rFonts w:ascii="Times New Roman" w:hAnsi="Times New Roman" w:cs="Times New Roman"/>
@@ -26533,7 +26614,7 @@
         </w:rPr>
         <w:t>Sơ đồ class</w:t>
       </w:r>
-      <w:bookmarkEnd w:id="45"/>
+      <w:bookmarkEnd w:id="74"/>
     </w:p>
     <w:p/>
     <w:p>
@@ -26596,7 +26677,7 @@
           <w:szCs w:val="24"/>
         </w:rPr>
       </w:pPr>
-      <w:bookmarkStart w:id="46" w:name="_Toc531455342"/>
+      <w:bookmarkStart w:id="75" w:name="_Toc531455342"/>
       <w:r>
         <w:rPr>
           <w:i w:val="0"/>
@@ -26661,7 +26742,7 @@
         </w:rPr>
         <w:t>. Sơ đồ Class</w:t>
       </w:r>
-      <w:bookmarkEnd w:id="46"/>
+      <w:bookmarkEnd w:id="75"/>
     </w:p>
     <w:p>
       <w:pPr>
@@ -26678,7 +26759,7 @@
           <w:szCs w:val="24"/>
         </w:rPr>
       </w:pPr>
-      <w:bookmarkStart w:id="47" w:name="_Toc531455244"/>
+      <w:bookmarkStart w:id="76" w:name="_Toc531455244"/>
       <w:r>
         <w:rPr>
           <w:rFonts w:ascii="Times New Roman" w:hAnsi="Times New Roman" w:cs="Times New Roman"/>
@@ -26687,9 +26768,10 @@
           <w:sz w:val="24"/>
           <w:szCs w:val="24"/>
         </w:rPr>
+        <w:lastRenderedPageBreak/>
         <w:t>Sơ đồ tuần tự</w:t>
       </w:r>
-      <w:bookmarkEnd w:id="47"/>
+      <w:bookmarkEnd w:id="76"/>
     </w:p>
     <w:p>
       <w:pPr>
@@ -26704,7 +26786,7 @@
           <w:color w:val="0D0D0D" w:themeColor="text1" w:themeTint="F2"/>
         </w:rPr>
       </w:pPr>
-      <w:bookmarkStart w:id="48" w:name="_Toc531455245"/>
+      <w:bookmarkStart w:id="77" w:name="_Toc531455245"/>
       <w:r>
         <w:rPr>
           <w:rFonts w:ascii="Times New Roman" w:hAnsi="Times New Roman" w:cs="Times New Roman"/>
@@ -26721,7 +26803,7 @@
         </w:rPr>
         <w:t>đăng nhập</w:t>
       </w:r>
-      <w:bookmarkEnd w:id="48"/>
+      <w:bookmarkEnd w:id="77"/>
     </w:p>
     <w:p/>
     <w:p>
@@ -26732,7 +26814,6 @@
         <w:rPr>
           <w:noProof/>
         </w:rPr>
-        <w:lastRenderedPageBreak/>
         <w:drawing>
           <wp:inline distT="0" distB="0" distL="0" distR="0" wp14:anchorId="2A29CFB3" wp14:editId="5AA4BB7D">
             <wp:extent cx="5580380" cy="3440430"/>
@@ -26787,7 +26868,7 @@
           <w:szCs w:val="24"/>
         </w:rPr>
       </w:pPr>
-      <w:bookmarkStart w:id="49" w:name="_Toc531455343"/>
+      <w:bookmarkStart w:id="78" w:name="_Toc531455343"/>
       <w:r>
         <w:rPr>
           <w:i w:val="0"/>
@@ -26852,7 +26933,7 @@
         </w:rPr>
         <w:t>. Sơ đồ đăng nhập</w:t>
       </w:r>
-      <w:bookmarkEnd w:id="49"/>
+      <w:bookmarkEnd w:id="78"/>
     </w:p>
     <w:p/>
     <w:p>
@@ -26868,7 +26949,7 @@
           <w:color w:val="0D0D0D" w:themeColor="text1" w:themeTint="F2"/>
         </w:rPr>
       </w:pPr>
-      <w:bookmarkStart w:id="50" w:name="_Toc531455246"/>
+      <w:bookmarkStart w:id="79" w:name="_Toc531455246"/>
       <w:r>
         <w:rPr>
           <w:rFonts w:ascii="Times New Roman" w:hAnsi="Times New Roman" w:cs="Times New Roman"/>
@@ -26885,7 +26966,7 @@
         </w:rPr>
         <w:t xml:space="preserve"> đăng xuất</w:t>
       </w:r>
-      <w:bookmarkEnd w:id="50"/>
+      <w:bookmarkEnd w:id="79"/>
     </w:p>
     <w:p/>
     <w:p>
@@ -26951,7 +27032,7 @@
           <w:szCs w:val="24"/>
         </w:rPr>
       </w:pPr>
-      <w:bookmarkStart w:id="51" w:name="_Toc531455344"/>
+      <w:bookmarkStart w:id="80" w:name="_Toc531455344"/>
       <w:r>
         <w:rPr>
           <w:i w:val="0"/>
@@ -27016,7 +27097,7 @@
         </w:rPr>
         <w:t>. Sơ đồ đăng xuất</w:t>
       </w:r>
-      <w:bookmarkEnd w:id="51"/>
+      <w:bookmarkEnd w:id="80"/>
     </w:p>
     <w:p>
       <w:pPr>
@@ -27031,7 +27112,7 @@
           <w:color w:val="000000" w:themeColor="text1"/>
         </w:rPr>
       </w:pPr>
-      <w:bookmarkStart w:id="52" w:name="_Toc531455247"/>
+      <w:bookmarkStart w:id="81" w:name="_Toc531455247"/>
       <w:r>
         <w:rPr>
           <w:rFonts w:ascii="Times New Roman" w:hAnsi="Times New Roman" w:cs="Times New Roman"/>
@@ -27048,7 +27129,7 @@
         </w:rPr>
         <w:t xml:space="preserve">hêm </w:t>
       </w:r>
-      <w:bookmarkEnd w:id="52"/>
+      <w:bookmarkEnd w:id="81"/>
       <w:r>
         <w:rPr>
           <w:rFonts w:ascii="Times New Roman" w:hAnsi="Times New Roman" w:cs="Times New Roman"/>
@@ -27131,7 +27212,7 @@
           <w:szCs w:val="24"/>
         </w:rPr>
       </w:pPr>
-      <w:bookmarkStart w:id="53" w:name="_Toc531455345"/>
+      <w:bookmarkStart w:id="82" w:name="_Toc531455345"/>
       <w:r>
         <w:rPr>
           <w:i w:val="0"/>
@@ -27196,7 +27277,7 @@
         </w:rPr>
         <w:t>.Sơ đồ thêm thể loại</w:t>
       </w:r>
-      <w:bookmarkEnd w:id="53"/>
+      <w:bookmarkEnd w:id="82"/>
     </w:p>
     <w:p>
       <w:pPr>
@@ -27211,7 +27292,7 @@
           <w:color w:val="000000" w:themeColor="text1"/>
         </w:rPr>
       </w:pPr>
-      <w:bookmarkStart w:id="54" w:name="_Toc531455248"/>
+      <w:bookmarkStart w:id="83" w:name="_Toc531455248"/>
       <w:r>
         <w:rPr>
           <w:rFonts w:ascii="Times New Roman" w:hAnsi="Times New Roman" w:cs="Times New Roman"/>
@@ -27220,7 +27301,7 @@
         </w:rPr>
         <w:t xml:space="preserve">Sửa </w:t>
       </w:r>
-      <w:bookmarkEnd w:id="54"/>
+      <w:bookmarkEnd w:id="83"/>
       <w:r>
         <w:rPr>
           <w:rFonts w:ascii="Times New Roman" w:hAnsi="Times New Roman" w:cs="Times New Roman"/>
@@ -27292,7 +27373,7 @@
           <w:szCs w:val="24"/>
         </w:rPr>
       </w:pPr>
-      <w:bookmarkStart w:id="55" w:name="_Toc531455346"/>
+      <w:bookmarkStart w:id="84" w:name="_Toc531455346"/>
       <w:r>
         <w:rPr>
           <w:i w:val="0"/>
@@ -27358,7 +27439,7 @@
         </w:rPr>
         <w:t>. Sơ đồ sửa thể loại</w:t>
       </w:r>
-      <w:bookmarkEnd w:id="55"/>
+      <w:bookmarkEnd w:id="84"/>
     </w:p>
     <w:p>
       <w:pPr>
@@ -27373,7 +27454,7 @@
           <w:color w:val="000000" w:themeColor="text1"/>
         </w:rPr>
       </w:pPr>
-      <w:bookmarkStart w:id="56" w:name="_Toc531455249"/>
+      <w:bookmarkStart w:id="85" w:name="_Toc531455249"/>
       <w:r>
         <w:rPr>
           <w:rFonts w:ascii="Times New Roman" w:hAnsi="Times New Roman" w:cs="Times New Roman"/>
@@ -27382,7 +27463,7 @@
         </w:rPr>
         <w:t xml:space="preserve">Xóa </w:t>
       </w:r>
-      <w:bookmarkEnd w:id="56"/>
+      <w:bookmarkEnd w:id="85"/>
       <w:r>
         <w:rPr>
           <w:rFonts w:ascii="Times New Roman" w:hAnsi="Times New Roman" w:cs="Times New Roman"/>
@@ -27456,7 +27537,7 @@
           <w:szCs w:val="24"/>
         </w:rPr>
       </w:pPr>
-      <w:bookmarkStart w:id="57" w:name="_Toc531455347"/>
+      <w:bookmarkStart w:id="86" w:name="_Toc531455347"/>
       <w:r>
         <w:rPr>
           <w:i w:val="0"/>
@@ -27521,7 +27602,7 @@
         </w:rPr>
         <w:t>.Sơ đồ xóa thể loại</w:t>
       </w:r>
-      <w:bookmarkEnd w:id="57"/>
+      <w:bookmarkEnd w:id="86"/>
     </w:p>
     <w:p/>
     <w:p>
@@ -27537,7 +27618,7 @@
           <w:color w:val="000000" w:themeColor="text1"/>
         </w:rPr>
       </w:pPr>
-      <w:bookmarkStart w:id="58" w:name="_Toc531455250"/>
+      <w:bookmarkStart w:id="87" w:name="_Toc531455250"/>
       <w:r>
         <w:rPr>
           <w:rFonts w:ascii="Times New Roman" w:hAnsi="Times New Roman" w:cs="Times New Roman"/>
@@ -27547,7 +27628,7 @@
         <w:lastRenderedPageBreak/>
         <w:t xml:space="preserve">Thêm </w:t>
       </w:r>
-      <w:bookmarkEnd w:id="58"/>
+      <w:bookmarkEnd w:id="87"/>
       <w:r>
         <w:rPr>
           <w:rFonts w:ascii="Times New Roman" w:hAnsi="Times New Roman" w:cs="Times New Roman"/>
@@ -27635,7 +27716,7 @@
           <w:szCs w:val="24"/>
         </w:rPr>
       </w:pPr>
-      <w:bookmarkStart w:id="59" w:name="_Toc531455348"/>
+      <w:bookmarkStart w:id="88" w:name="_Toc531455348"/>
       <w:r>
         <w:rPr>
           <w:i w:val="0"/>
@@ -27700,7 +27781,7 @@
         </w:rPr>
         <w:t xml:space="preserve">. Sơ đồ thêm </w:t>
       </w:r>
-      <w:bookmarkEnd w:id="59"/>
+      <w:bookmarkEnd w:id="88"/>
       <w:r>
         <w:rPr>
           <w:i w:val="0"/>
@@ -27724,7 +27805,7 @@
           <w:color w:val="000000" w:themeColor="text1"/>
         </w:rPr>
       </w:pPr>
-      <w:bookmarkStart w:id="60" w:name="_Toc531455251"/>
+      <w:bookmarkStart w:id="89" w:name="_Toc531455251"/>
       <w:r>
         <w:rPr>
           <w:rFonts w:ascii="Times New Roman" w:hAnsi="Times New Roman" w:cs="Times New Roman"/>
@@ -27733,7 +27814,7 @@
         </w:rPr>
         <w:t xml:space="preserve">Sửa </w:t>
       </w:r>
-      <w:bookmarkEnd w:id="60"/>
+      <w:bookmarkEnd w:id="89"/>
       <w:r>
         <w:rPr>
           <w:rFonts w:ascii="Times New Roman" w:hAnsi="Times New Roman" w:cs="Times New Roman"/>
@@ -27808,7 +27889,7 @@
           <w:szCs w:val="24"/>
         </w:rPr>
       </w:pPr>
-      <w:bookmarkStart w:id="61" w:name="_Toc531455349"/>
+      <w:bookmarkStart w:id="90" w:name="_Toc531455349"/>
       <w:r>
         <w:rPr>
           <w:i w:val="0"/>
@@ -27873,7 +27954,7 @@
         </w:rPr>
         <w:t xml:space="preserve">. Sơ đồ sửa </w:t>
       </w:r>
-      <w:bookmarkEnd w:id="61"/>
+      <w:bookmarkEnd w:id="90"/>
       <w:r>
         <w:rPr>
           <w:i w:val="0"/>
@@ -27898,7 +27979,7 @@
           <w:color w:val="000000" w:themeColor="text1"/>
         </w:rPr>
       </w:pPr>
-      <w:bookmarkStart w:id="62" w:name="_Toc531455252"/>
+      <w:bookmarkStart w:id="91" w:name="_Toc531455252"/>
       <w:r>
         <w:rPr>
           <w:rFonts w:ascii="Times New Roman" w:hAnsi="Times New Roman" w:cs="Times New Roman"/>
@@ -27907,7 +27988,7 @@
         </w:rPr>
         <w:t>Xó</w:t>
       </w:r>
-      <w:bookmarkEnd w:id="62"/>
+      <w:bookmarkEnd w:id="91"/>
       <w:r>
         <w:rPr>
           <w:rFonts w:ascii="Times New Roman" w:hAnsi="Times New Roman" w:cs="Times New Roman"/>
@@ -28149,7 +28230,7 @@
           <w:szCs w:val="24"/>
         </w:rPr>
       </w:pPr>
-      <w:bookmarkStart w:id="63" w:name="_Toc531455350"/>
+      <w:bookmarkStart w:id="92" w:name="_Toc531455350"/>
       <w:r>
         <w:rPr>
           <w:i w:val="0"/>
@@ -28214,7 +28295,7 @@
         </w:rPr>
         <w:t xml:space="preserve">. Sơ đồ </w:t>
       </w:r>
-      <w:bookmarkEnd w:id="63"/>
+      <w:bookmarkEnd w:id="92"/>
       <w:r>
         <w:rPr>
           <w:i w:val="0"/>
@@ -28320,7 +28401,7 @@
           <w:szCs w:val="24"/>
         </w:rPr>
       </w:pPr>
-      <w:bookmarkStart w:id="64" w:name="_Toc531455256"/>
+      <w:bookmarkStart w:id="93" w:name="_Toc531455256"/>
       <w:r>
         <w:rPr>
           <w:rFonts w:ascii="Times New Roman" w:hAnsi="Times New Roman" w:cs="Times New Roman"/>
@@ -28331,7 +28412,7 @@
         </w:rPr>
         <w:t>CHƯƠNG 5 : GIAO DIỆN CHƯƠNG TRÌNH</w:t>
       </w:r>
-      <w:bookmarkEnd w:id="64"/>
+      <w:bookmarkEnd w:id="93"/>
     </w:p>
     <w:p>
       <w:pPr>
@@ -28348,7 +28429,7 @@
           <w:szCs w:val="24"/>
         </w:rPr>
       </w:pPr>
-      <w:bookmarkStart w:id="65" w:name="_Toc531455257"/>
+      <w:bookmarkStart w:id="94" w:name="_Toc531455257"/>
       <w:r>
         <w:rPr>
           <w:rFonts w:ascii="Times New Roman" w:hAnsi="Times New Roman" w:cs="Times New Roman"/>
@@ -28359,7 +28440,7 @@
         </w:rPr>
         <w:t>Giao diện trang tin mới nhất</w:t>
       </w:r>
-      <w:bookmarkEnd w:id="65"/>
+      <w:bookmarkEnd w:id="94"/>
     </w:p>
     <w:p/>
     <w:p/>
@@ -28374,7 +28455,7 @@
           <w:szCs w:val="24"/>
         </w:rPr>
       </w:pPr>
-      <w:bookmarkStart w:id="66" w:name="_Toc531455353"/>
+      <w:bookmarkStart w:id="95" w:name="_Toc531455353"/>
       <w:r>
         <w:rPr>
           <w:i w:val="0"/>
@@ -28439,7 +28520,7 @@
         </w:rPr>
         <w:t>. Tin mới nhất</w:t>
       </w:r>
-      <w:bookmarkEnd w:id="66"/>
+      <w:bookmarkEnd w:id="95"/>
     </w:p>
     <w:p/>
     <w:p/>
@@ -28481,7 +28562,7 @@
           <w:szCs w:val="24"/>
         </w:rPr>
       </w:pPr>
-      <w:bookmarkStart w:id="67" w:name="_Toc531455258"/>
+      <w:bookmarkStart w:id="96" w:name="_Toc531455258"/>
       <w:r>
         <w:rPr>
           <w:rFonts w:ascii="Times New Roman" w:hAnsi="Times New Roman" w:cs="Times New Roman"/>
@@ -28492,7 +28573,7 @@
         </w:rPr>
         <w:t>Giao diện tin theo loại tin</w:t>
       </w:r>
-      <w:bookmarkEnd w:id="67"/>
+      <w:bookmarkEnd w:id="96"/>
     </w:p>
     <w:p/>
     <w:p/>
@@ -28506,7 +28587,7 @@
           <w:szCs w:val="24"/>
         </w:rPr>
       </w:pPr>
-      <w:bookmarkStart w:id="68" w:name="_Toc531455354"/>
+      <w:bookmarkStart w:id="97" w:name="_Toc531455354"/>
       <w:r>
         <w:rPr>
           <w:noProof/>
@@ -29093,7 +29174,7 @@
         </w:rPr>
         <w:t>. Tin theo loại tin</w:t>
       </w:r>
-      <w:bookmarkEnd w:id="68"/>
+      <w:bookmarkEnd w:id="97"/>
     </w:p>
     <w:p/>
     <w:p/>
@@ -29129,7 +29210,7 @@
           <w:szCs w:val="24"/>
         </w:rPr>
       </w:pPr>
-      <w:bookmarkStart w:id="69" w:name="_Toc531455259"/>
+      <w:bookmarkStart w:id="98" w:name="_Toc531455259"/>
       <w:r>
         <w:rPr>
           <w:rFonts w:ascii="Times New Roman" w:hAnsi="Times New Roman" w:cs="Times New Roman"/>
@@ -29140,7 +29221,7 @@
         </w:rPr>
         <w:t>Phân trang</w:t>
       </w:r>
-      <w:bookmarkEnd w:id="69"/>
+      <w:bookmarkEnd w:id="98"/>
     </w:p>
     <w:p/>
     <w:p>
@@ -29171,7 +29252,7 @@
           <w:szCs w:val="24"/>
         </w:rPr>
       </w:pPr>
-      <w:bookmarkStart w:id="70" w:name="_Toc531455355"/>
+      <w:bookmarkStart w:id="99" w:name="_Toc531455355"/>
       <w:r>
         <w:rPr>
           <w:i w:val="0"/>
@@ -29236,7 +29317,7 @@
         </w:rPr>
         <w:t>.Phân trang</w:t>
       </w:r>
-      <w:bookmarkEnd w:id="70"/>
+      <w:bookmarkEnd w:id="99"/>
     </w:p>
     <w:p/>
     <w:p/>
@@ -29269,7 +29350,7 @@
           <w:szCs w:val="24"/>
         </w:rPr>
       </w:pPr>
-      <w:bookmarkStart w:id="71" w:name="_Toc531455260"/>
+      <w:bookmarkStart w:id="100" w:name="_Toc531455260"/>
       <w:r>
         <w:rPr>
           <w:rFonts w:ascii="Times New Roman" w:hAnsi="Times New Roman" w:cs="Times New Roman"/>
@@ -29280,7 +29361,7 @@
         </w:rPr>
         <w:t>Giao diện footer</w:t>
       </w:r>
-      <w:bookmarkEnd w:id="71"/>
+      <w:bookmarkEnd w:id="100"/>
     </w:p>
     <w:p/>
     <w:p/>
@@ -29296,7 +29377,7 @@
           <w:szCs w:val="24"/>
         </w:rPr>
       </w:pPr>
-      <w:bookmarkStart w:id="72" w:name="_Toc531455356"/>
+      <w:bookmarkStart w:id="101" w:name="_Toc531455356"/>
       <w:r>
         <w:rPr>
           <w:i w:val="0"/>
@@ -29361,7 +29442,7 @@
         </w:rPr>
         <w:t>. Footer</w:t>
       </w:r>
-      <w:bookmarkEnd w:id="72"/>
+      <w:bookmarkEnd w:id="101"/>
     </w:p>
     <w:p/>
     <w:p/>
@@ -29405,7 +29486,7 @@
           <w:szCs w:val="24"/>
         </w:rPr>
       </w:pPr>
-      <w:bookmarkStart w:id="73" w:name="_Toc531455261"/>
+      <w:bookmarkStart w:id="102" w:name="_Toc531455261"/>
       <w:r>
         <w:rPr>
           <w:rFonts w:ascii="Times New Roman" w:hAnsi="Times New Roman" w:cs="Times New Roman"/>
@@ -29416,7 +29497,7 @@
         </w:rPr>
         <w:t>Giao diện chi tiết tin</w:t>
       </w:r>
-      <w:bookmarkEnd w:id="73"/>
+      <w:bookmarkEnd w:id="102"/>
     </w:p>
     <w:p/>
     <w:p/>
@@ -29432,7 +29513,7 @@
           <w:szCs w:val="24"/>
         </w:rPr>
       </w:pPr>
-      <w:bookmarkStart w:id="74" w:name="_Toc531455357"/>
+      <w:bookmarkStart w:id="103" w:name="_Toc531455357"/>
       <w:r>
         <w:rPr>
           <w:i w:val="0"/>
@@ -29497,7 +29578,7 @@
         </w:rPr>
         <w:t>. Chi tiết tin</w:t>
       </w:r>
-      <w:bookmarkEnd w:id="74"/>
+      <w:bookmarkEnd w:id="103"/>
     </w:p>
     <w:p/>
     <w:p>
@@ -29515,7 +29596,7 @@
           <w:szCs w:val="24"/>
         </w:rPr>
       </w:pPr>
-      <w:bookmarkStart w:id="75" w:name="_Toc531455262"/>
+      <w:bookmarkStart w:id="104" w:name="_Toc531455262"/>
       <w:r>
         <w:rPr>
           <w:rFonts w:ascii="Times New Roman" w:hAnsi="Times New Roman" w:cs="Times New Roman"/>
@@ -29526,7 +29607,7 @@
         </w:rPr>
         <w:t>Giao diện trang admin</w:t>
       </w:r>
-      <w:bookmarkEnd w:id="75"/>
+      <w:bookmarkEnd w:id="104"/>
     </w:p>
     <w:p/>
     <w:p>
@@ -29545,7 +29626,7 @@
           <w:szCs w:val="24"/>
         </w:rPr>
       </w:pPr>
-      <w:bookmarkStart w:id="76" w:name="_Toc531455358"/>
+      <w:bookmarkStart w:id="105" w:name="_Toc531455358"/>
       <w:r>
         <w:rPr>
           <w:i w:val="0"/>
@@ -29610,7 +29691,7 @@
         </w:rPr>
         <w:t>. Admin</w:t>
       </w:r>
-      <w:bookmarkEnd w:id="76"/>
+      <w:bookmarkEnd w:id="105"/>
     </w:p>
     <w:p/>
     <w:p>
@@ -29628,7 +29709,7 @@
           <w:szCs w:val="24"/>
         </w:rPr>
       </w:pPr>
-      <w:bookmarkStart w:id="77" w:name="_Toc531455263"/>
+      <w:bookmarkStart w:id="106" w:name="_Toc531455263"/>
       <w:r>
         <w:rPr>
           <w:rFonts w:ascii="Times New Roman" w:hAnsi="Times New Roman" w:cs="Times New Roman"/>
@@ -29639,7 +29720,7 @@
         </w:rPr>
         <w:t>Giao diện quản lý thể loại</w:t>
       </w:r>
-      <w:bookmarkEnd w:id="77"/>
+      <w:bookmarkEnd w:id="106"/>
     </w:p>
     <w:p/>
     <w:p>
@@ -29658,7 +29739,7 @@
           <w:szCs w:val="24"/>
         </w:rPr>
       </w:pPr>
-      <w:bookmarkStart w:id="78" w:name="_Toc531455359"/>
+      <w:bookmarkStart w:id="107" w:name="_Toc531455359"/>
       <w:r>
         <w:rPr>
           <w:i w:val="0"/>
@@ -29723,7 +29804,7 @@
         </w:rPr>
         <w:t>. Quản lý thể loại</w:t>
       </w:r>
-      <w:bookmarkEnd w:id="78"/>
+      <w:bookmarkEnd w:id="107"/>
     </w:p>
     <w:p/>
     <w:p>
@@ -29741,7 +29822,7 @@
           <w:szCs w:val="24"/>
         </w:rPr>
       </w:pPr>
-      <w:bookmarkStart w:id="79" w:name="_Toc531455264"/>
+      <w:bookmarkStart w:id="108" w:name="_Toc531455264"/>
       <w:r>
         <w:rPr>
           <w:rFonts w:ascii="Times New Roman" w:hAnsi="Times New Roman" w:cs="Times New Roman"/>
@@ -29752,7 +29833,7 @@
         </w:rPr>
         <w:t>Giao diện quản lý loại tin</w:t>
       </w:r>
-      <w:bookmarkEnd w:id="79"/>
+      <w:bookmarkEnd w:id="108"/>
     </w:p>
     <w:p/>
     <w:p>
@@ -29776,7 +29857,7 @@
           <w:szCs w:val="24"/>
         </w:rPr>
       </w:pPr>
-      <w:bookmarkStart w:id="80" w:name="_Toc531455360"/>
+      <w:bookmarkStart w:id="109" w:name="_Toc531455360"/>
       <w:r>
         <w:rPr>
           <w:i w:val="0"/>
@@ -29841,7 +29922,7 @@
         </w:rPr>
         <w:t>.Quản lý loại tin</w:t>
       </w:r>
-      <w:bookmarkEnd w:id="80"/>
+      <w:bookmarkEnd w:id="109"/>
     </w:p>
     <w:p>
       <w:pPr>
@@ -29858,7 +29939,7 @@
           <w:szCs w:val="24"/>
         </w:rPr>
       </w:pPr>
-      <w:bookmarkStart w:id="81" w:name="_Toc531455265"/>
+      <w:bookmarkStart w:id="110" w:name="_Toc531455265"/>
       <w:r>
         <w:rPr>
           <w:rFonts w:ascii="Times New Roman" w:hAnsi="Times New Roman" w:cs="Times New Roman"/>
@@ -29869,7 +29950,7 @@
         </w:rPr>
         <w:t>Giao diện quản lý tin tức</w:t>
       </w:r>
-      <w:bookmarkEnd w:id="81"/>
+      <w:bookmarkEnd w:id="110"/>
     </w:p>
     <w:p/>
     <w:p/>
@@ -29892,7 +29973,7 @@
           <w:szCs w:val="24"/>
         </w:rPr>
       </w:pPr>
-      <w:bookmarkStart w:id="82" w:name="_Toc531455361"/>
+      <w:bookmarkStart w:id="111" w:name="_Toc531455361"/>
       <w:r>
         <w:rPr>
           <w:i w:val="0"/>
@@ -29957,7 +30038,7 @@
         </w:rPr>
         <w:t>.Quản lý tin tức</w:t>
       </w:r>
-      <w:bookmarkEnd w:id="82"/>
+      <w:bookmarkEnd w:id="111"/>
     </w:p>
     <w:p/>
     <w:p>
@@ -29972,7 +30053,7 @@
           <w:szCs w:val="24"/>
         </w:rPr>
       </w:pPr>
-      <w:bookmarkStart w:id="83" w:name="_Toc531455266"/>
+      <w:bookmarkStart w:id="112" w:name="_Toc531455266"/>
     </w:p>
     <w:p>
       <w:pPr>
@@ -30139,7 +30220,7 @@
         </w:rPr>
         <w:t>CHƯƠNG 6: KẾT LUẬN</w:t>
       </w:r>
-      <w:bookmarkEnd w:id="83"/>
+      <w:bookmarkEnd w:id="112"/>
     </w:p>
     <w:p>
       <w:pPr>
@@ -30157,7 +30238,7 @@
           <w:szCs w:val="24"/>
         </w:rPr>
       </w:pPr>
-      <w:bookmarkStart w:id="84" w:name="_Toc531455267"/>
+      <w:bookmarkStart w:id="113" w:name="_Toc531455267"/>
       <w:r>
         <w:rPr>
           <w:rFonts w:ascii="Times New Roman" w:hAnsi="Times New Roman" w:cs="Times New Roman"/>
@@ -30168,7 +30249,7 @@
         </w:rPr>
         <w:t>Kết quả đạt được</w:t>
       </w:r>
-      <w:bookmarkEnd w:id="84"/>
+      <w:bookmarkEnd w:id="113"/>
     </w:p>
     <w:p>
       <w:pPr>
@@ -30323,7 +30404,7 @@
           <w:szCs w:val="24"/>
         </w:rPr>
       </w:pPr>
-      <w:bookmarkStart w:id="85" w:name="_Toc531455268"/>
+      <w:bookmarkStart w:id="114" w:name="_Toc531455268"/>
       <w:r>
         <w:rPr>
           <w:rFonts w:ascii="Times New Roman" w:hAnsi="Times New Roman" w:cs="Times New Roman"/>
@@ -30334,7 +30415,7 @@
         </w:rPr>
         <w:t>Hướng phát triển</w:t>
       </w:r>
-      <w:bookmarkEnd w:id="85"/>
+      <w:bookmarkEnd w:id="114"/>
     </w:p>
     <w:p>
       <w:pPr>
@@ -30364,7 +30445,7 @@
           <w:szCs w:val="24"/>
         </w:rPr>
       </w:pPr>
-      <w:bookmarkStart w:id="86" w:name="_Toc531455269"/>
+      <w:bookmarkStart w:id="115" w:name="_Toc531455269"/>
       <w:r>
         <w:rPr>
           <w:rFonts w:ascii="Times New Roman" w:hAnsi="Times New Roman" w:cs="Times New Roman"/>
@@ -30376,7 +30457,7 @@
         <w:lastRenderedPageBreak/>
         <w:t>Tài liệu tham khảo</w:t>
       </w:r>
-      <w:bookmarkEnd w:id="86"/>
+      <w:bookmarkEnd w:id="115"/>
     </w:p>
     <w:p>
       <w:pPr>
@@ -30466,7 +30547,7 @@
     <w:sectPr>
       <w:footerReference w:type="default" r:id="rId43"/>
       <w:pgSz w:w="11907" w:h="16840" w:code="9"/>
-      <w:pgMar w:top="1418" w:right="1418" w:bottom="1418" w:left="1701" w:header="567" w:footer="567" w:gutter="0"/>
+      <w:pgMar w:top="1418" w:right="1418" w:bottom="1418" w:left="2268" w:header="567" w:footer="567" w:gutter="0"/>
       <w:pgNumType w:start="1"/>
       <w:cols w:space="720"/>
       <w:docGrid w:linePitch="360"/>
@@ -30598,14 +30679,14 @@
         <v:path o:extrusionok="f" gradientshapeok="t" o:connecttype="rect"/>
         <o:lock v:ext="edit" aspectratio="t"/>
       </v:shapetype>
-      <v:shape id="_x0000_i1234" type="#_x0000_t75" style="width:14.25pt;height:14.25pt" o:bullet="t">
+      <v:shape id="_x0000_i2396" type="#_x0000_t75" style="width:10.9pt;height:10.9pt" o:bullet="t">
         <v:imagedata r:id="rId1" o:title="msoA58C"/>
       </v:shape>
     </w:pict>
   </w:numPicBullet>
   <w:numPicBullet w:numPicBulletId="1">
     <w:pict>
-      <v:shape id="_x0000_i1235" type="#_x0000_t75" style="width:14.25pt;height:14.25pt" o:bullet="t">
+      <v:shape id="_x0000_i2397" type="#_x0000_t75" style="width:10.9pt;height:10.9pt" o:bullet="t">
         <v:imagedata r:id="rId2" o:title="mso2E87"/>
       </v:shape>
     </w:pict>

</xml_diff>